<commit_message>
CP: soluciones sesion 13 y 14 + actualizacion material de apoyo (scene builder y javafx)
</commit_message>
<xml_diff>
--- a/Componentes_Prácticos/sesion_14/CP_Java sesión 14_Semana 5.docx
+++ b/Componentes_Prácticos/sesion_14/CP_Java sesión 14_Semana 5.docx
@@ -114,7 +114,20 @@
         <w:rPr>
           <w:rtl w:val="0"/>
         </w:rPr>
-        <w:t xml:space="preserve">Desde LoginController en el proyecto Java, instanciar variables de GUI y crear evento onAction del componente loginButton</w:t>
+        <w:t xml:space="preserve">Desde LoginController en el proyecto Java, instanciar variables de GUI y crear evento onAction con nombre </w:t>
+      </w:r>
+      <w:r>
+        <w:rPr>
+          <w:i w:val="1"/>
+          <w:rtl w:val="0"/>
+        </w:rPr>
+        <w:t xml:space="preserve">login </w:t>
+      </w:r>
+      <w:r>
+        <w:rPr>
+          <w:rtl w:val="0"/>
+        </w:rPr>
+        <w:t xml:space="preserve">del componente loginButton</w:t>
       </w:r>
       <w:r>
         <w:rPr>
@@ -162,7 +175,20 @@
         <w:rPr>
           <w:rtl w:val="0"/>
         </w:rPr>
-        <w:t xml:space="preserve">Crear las siguientes validaciones en el evento onAction para los campos:</w:t>
+        <w:t xml:space="preserve">Crear las siguientes validaciones en el evento </w:t>
+      </w:r>
+      <w:r>
+        <w:rPr>
+          <w:i w:val="1"/>
+          <w:rtl w:val="0"/>
+        </w:rPr>
+        <w:t xml:space="preserve">login </w:t>
+      </w:r>
+      <w:r>
+        <w:rPr>
+          <w:rtl w:val="0"/>
+        </w:rPr>
+        <w:t xml:space="preserve">para los campos:</w:t>
       </w:r>
     </w:p>
     <w:p>
@@ -204,7 +230,7 @@
         <w:rPr>
           <w:rtl w:val="0"/>
         </w:rPr>
-        <w:t xml:space="preserve">El dato obtenido debe ser de tipo string  y no contener espacios. En caso de que estas condiciones no se cumplan se debe guardar en una constante ‘error’ el siguiente mensaje: </w:t>
+        <w:t xml:space="preserve">El dato obtenido no debe contener la palabra prueba. En caso de que esta condición no se cumpla se debe guardar en una constante ‘error’ el siguiente mensaje: </w:t>
       </w:r>
       <w:r>
         <w:rPr>
@@ -357,61 +383,30 @@
         <w:widowControl w:val="0"/>
         <w:spacing w:line="240" w:lineRule="auto"/>
         <w:jc w:val="both"/>
+        <w:rPr>
+          <w:b w:val="1"/>
+        </w:rPr>
+      </w:pPr>
+      <w:r>
+        <w:rPr>
+          <w:rtl w:val="0"/>
+        </w:rPr>
+      </w:r>
+    </w:p>
+    <w:p>
+      <w:pPr>
+        <w:widowControl w:val="0"/>
+        <w:spacing w:line="240" w:lineRule="auto"/>
+        <w:jc w:val="both"/>
         <w:rPr/>
       </w:pPr>
       <w:r>
         <w:rPr>
-          <w:rtl w:val="0"/>
-        </w:rPr>
-      </w:r>
-    </w:p>
-    <w:p>
-      <w:pPr>
-        <w:widowControl w:val="0"/>
-        <w:spacing w:line="240" w:lineRule="auto"/>
-        <w:jc w:val="both"/>
-        <w:rPr/>
-      </w:pPr>
-      <w:r>
-        <w:rPr>
-          <w:rtl w:val="0"/>
-        </w:rPr>
-      </w:r>
-    </w:p>
-    <w:p>
-      <w:pPr>
-        <w:widowControl w:val="0"/>
-        <w:spacing w:line="240" w:lineRule="auto"/>
-        <w:jc w:val="both"/>
-        <w:rPr/>
-      </w:pPr>
-      <w:r>
-        <w:rPr>
-          <w:rtl w:val="0"/>
-        </w:rPr>
-      </w:r>
-    </w:p>
-    <w:p>
-      <w:pPr>
-        <w:widowControl w:val="0"/>
-        <w:spacing w:line="240" w:lineRule="auto"/>
-        <w:jc w:val="both"/>
-        <w:rPr/>
-      </w:pPr>
-      <w:r>
-        <w:rPr>
+          <w:b w:val="1"/>
           <w:rtl w:val="0"/>
         </w:rPr>
         <w:t xml:space="preserve">Tener en cuenta:</w:t>
       </w:r>
-    </w:p>
-    <w:p>
-      <w:pPr>
-        <w:widowControl w:val="0"/>
-        <w:spacing w:line="240" w:lineRule="auto"/>
-        <w:jc w:val="both"/>
-        <w:rPr/>
-      </w:pPr>
       <w:r>
         <w:rPr>
           <w:rtl w:val="0"/>
@@ -481,18 +476,15 @@
           <w:ilvl w:val="0"/>
           <w:numId w:val="1"/>
         </w:numPr>
-        <w:spacing w:after="200" w:line="276" w:lineRule="auto"/>
+        <w:spacing w:after="200" w:lineRule="auto"/>
         <w:ind w:left="720" w:hanging="360"/>
         <w:jc w:val="both"/>
-        <w:rPr>
-          <w:u w:val="none"/>
-        </w:rPr>
-      </w:pPr>
-      <w:r>
-        <w:rPr>
-          <w:rtl w:val="0"/>
-        </w:rPr>
-        <w:t xml:space="preserve">Para añadir una ventana adicional y hacer su llamado desde una ya existente debe añadirse el siguiente código dentro del evento que activará el proceso, en este caso en el onAction del botón Iniciar sesión:</w:t>
+      </w:pPr>
+      <w:r>
+        <w:rPr>
+          <w:rtl w:val="0"/>
+        </w:rPr>
+        <w:t xml:space="preserve">Leer documento de instrucciones para la creación de múltiples vistas en un proyecto.</w:t>
       </w:r>
     </w:p>
     <w:p>

</xml_diff>